<commit_message>
Final & submitted proposal
</commit_message>
<xml_diff>
--- a/innovedum-project-proposal-ai-teaching-learning-lschoebitz.docx
+++ b/innovedum-project-proposal-ai-teaching-learning-lschoebitz.docx
@@ -430,7 +430,7 @@
         <w:pStyle w:val="FirstParagraph"/>
       </w:pPr>
       <w:r>
-        <w:t xml:space="preserve">Das Innovedum-Projekt fokussiert auf die Integration von LLMs in Data Science Ausbildung. Es adressiert ethische KI-Nutzung, Hilfe für Programmieranfänger, verbesserte Lernmethoden und LLM-Einsatz in Prüfungen. Ziel ist auch, eine Community of Practice zu etablieren, die KI’s Rolle in der Datenwissenschaft betont.</w:t>
+        <w:t xml:space="preserve">Das Innovedum-Projekt fokussiert auf die Integration von LLMs in der Data Science Ausbildung. Es adressiert die ethische KI-Nutzung, Hilfe für Programmieranfänger, verbesserte Lernmethoden und LLM-Einsatz in Prüfungen. Ein übergeordnetes Ziel ist auch, eine Community of Practice zu etablieren, die KI’s Rolle in der Datenwissenschaft betont.</w:t>
       </w:r>
     </w:p>
     <w:bookmarkEnd w:id="25"/>
@@ -705,7 +705,7 @@
     </w:p>
     <w:bookmarkEnd w:id="32"/>
     <w:bookmarkEnd w:id="33"/>
-    <w:bookmarkStart w:id="55" w:name="project-description"/>
+    <w:bookmarkStart w:id="62" w:name="project-description"/>
     <w:p>
       <w:pPr>
         <w:pStyle w:val="Heading1"/>
@@ -862,7 +862,7 @@
       </w:r>
     </w:p>
     <w:bookmarkEnd w:id="34"/>
-    <w:bookmarkStart w:id="39" w:name="X718790a1474b86d555b16928814ab2bfd5d4987"/>
+    <w:bookmarkStart w:id="41" w:name="X718790a1474b86d555b16928814ab2bfd5d4987"/>
     <w:p>
       <w:pPr>
         <w:pStyle w:val="Heading2"/>
@@ -871,12 +871,21 @@
         <w:t xml:space="preserve">3.2. Project goals: List the concrete project goals. (232/250 words). Info: 3 to 5 clear measurable objectives. Please fill the fields in German and English. The information will be published in Innovedum Public.</w:t>
       </w:r>
     </w:p>
+    <w:bookmarkStart w:id="35" w:name="english-2"/>
+    <w:p>
+      <w:pPr>
+        <w:pStyle w:val="Heading3"/>
+      </w:pPr>
+      <w:r>
+        <w:t xml:space="preserve">English</w:t>
+      </w:r>
+    </w:p>
     <w:p>
       <w:pPr>
         <w:pStyle w:val="FirstParagraph"/>
       </w:pPr>
       <w:r>
-        <w:t xml:space="preserve">Each identified challenge is addressed by an associated work package, goal and measurable objective as presented in this public Google Sheet: https://docs.google.com/spreadsheets/d/1srD0UPBMVknayk0ni6iOma07yHvpzAOYg3jS2KEYVOI/edit#gid=0 and Table 1 in the Appendix.</w:t>
+        <w:t xml:space="preserve">Each identified challenge is addressed by an associated work package, goal and measurable objective as presented Table 1 in the Appendix and in this public Google Sheet: https://docs.google.com/spreadsheets/d/1srD0UPBMVknayk0ni6iOma07yHvpzAOYg3jS2KEYVOI/edit#gid=0</w:t>
       </w:r>
     </w:p>
     <w:p>
@@ -884,10 +893,11 @@
         <w:pStyle w:val="BodyText"/>
       </w:pPr>
       <w:r>
-        <w:t xml:space="preserve">We identified two to three specific activities per objective, which are presented in this public Google Sheet: https://docs.google.com/spreadsheets/d/1ATIyMmpVnVfX8Z17WUYYu1wjMx6rNA4snTOpVj4V5hM/edit#gid=0 and Table 2 in the Appendix.</w:t>
-      </w:r>
-    </w:p>
-    <w:bookmarkStart w:id="35" w:name="wp1---responsible-ai-use"/>
+        <w:t xml:space="preserve">We identified two to three specific activities per objectiveas presented Table 2 in the Appendix and in this public Google Sheet: https://docs.google.com/spreadsheets/d/1ATIyMmpVnVfX8Z17WUYYu1wjMx6rNA4snTOpVj4V5hM/edit#gid=0</w:t>
+      </w:r>
+    </w:p>
+    <w:bookmarkEnd w:id="35"/>
+    <w:bookmarkStart w:id="36" w:name="wp1---responsible-ai-use"/>
     <w:p>
       <w:pPr>
         <w:pStyle w:val="Heading3"/>
@@ -932,8 +942,8 @@
         <w:t xml:space="preserve">Within 12 months after the start of the project, a usage policy for LLMs and an associated teaching module is being re-used by other classes at ETH or beyond.</w:t>
       </w:r>
     </w:p>
-    <w:bookmarkEnd w:id="35"/>
-    <w:bookmarkStart w:id="36" w:name="wp2---ai-as-a-tutor"/>
+    <w:bookmarkEnd w:id="36"/>
+    <w:bookmarkStart w:id="37" w:name="wp2---ai-as-a-tutor"/>
     <w:p>
       <w:pPr>
         <w:pStyle w:val="Heading3"/>
@@ -978,8 +988,8 @@
         <w:t xml:space="preserve">Ensure that 95% of AI-generated code examples and solutions are accurate, relevant, and helpful for novice programmers.</w:t>
       </w:r>
     </w:p>
-    <w:bookmarkEnd w:id="36"/>
-    <w:bookmarkStart w:id="37" w:name="wp3---enhance-learning"/>
+    <w:bookmarkEnd w:id="37"/>
+    <w:bookmarkStart w:id="38" w:name="wp3---enhance-learning"/>
     <w:p>
       <w:pPr>
         <w:pStyle w:val="Heading3"/>
@@ -1015,7 +1025,7 @@
           <w:bCs/>
           <w:b/>
         </w:rPr>
-        <w:t xml:space="preserve">Objective 1:</w:t>
+        <w:t xml:space="preserve">Objective 3:</w:t>
       </w:r>
       <w:r>
         <w:t xml:space="preserve"> </w:t>
@@ -1024,8 +1034,8 @@
         <w:t xml:space="preserve">Reduce the required time for generating formative assessments for R programming concepts by 90%.</w:t>
       </w:r>
     </w:p>
-    <w:bookmarkEnd w:id="37"/>
-    <w:bookmarkStart w:id="38" w:name="wp4---student-assesment"/>
+    <w:bookmarkEnd w:id="38"/>
+    <w:bookmarkStart w:id="39" w:name="wp4---student-assesment"/>
     <w:p>
       <w:pPr>
         <w:pStyle w:val="Heading3"/>
@@ -1061,7 +1071,7 @@
           <w:bCs/>
           <w:b/>
         </w:rPr>
-        <w:t xml:space="preserve">Objective 1:</w:t>
+        <w:t xml:space="preserve">Objective 4:</w:t>
       </w:r>
       <w:r>
         <w:t xml:space="preserve"> </w:t>
@@ -1070,9 +1080,131 @@
         <w:t xml:space="preserve">Achieve a grade distribution in the final exam where at least 80% of the students score between 5 and 6, with no more than 10% scoring the maximum grade of 6.</w:t>
       </w:r>
     </w:p>
-    <w:bookmarkEnd w:id="38"/>
     <w:bookmarkEnd w:id="39"/>
-    <w:bookmarkStart w:id="45" w:name="X8a1708e5b4f4bb73f958396f4ae418316913b6c"/>
+    <w:bookmarkStart w:id="40" w:name="german-2"/>
+    <w:p>
+      <w:pPr>
+        <w:pStyle w:val="Heading3"/>
+      </w:pPr>
+      <w:r>
+        <w:t xml:space="preserve">German</w:t>
+      </w:r>
+    </w:p>
+    <w:p>
+      <w:pPr>
+        <w:pStyle w:val="FirstParagraph"/>
+      </w:pPr>
+      <w:r>
+        <w:t xml:space="preserve">Jede identifizierte Herausforderung wird durch ein zugehöriges Arbeitspaket, ein Ziel und ein messbares Objective angegangen, wie in Tabelle 1 im Anhang und in diesem öffentlichen Google Sheet dargestellt: https://docs.google.com/spreadsheets/d/1srD0UPBMVknayk0ni6iOma07yHvpzAOYg3jS2KEYVOI/edit#gid=0</w:t>
+      </w:r>
+    </w:p>
+    <w:p>
+      <w:pPr>
+        <w:pStyle w:val="BodyText"/>
+      </w:pPr>
+      <w:r>
+        <w:t xml:space="preserve">Wir haben zwei bis drei spezifische Aktivitäten pro Objective festgelegt, wie in Tabelle 2 im Anhang und in diesem öffentlichen Google Sheet dargestellt: https://docs.google.com/spreadsheets/d/1ATIyMmpVnVfX8Z17WUYYu1wjMx6rNA4snTOpVj4V5hM/edit#gid=0</w:t>
+      </w:r>
+    </w:p>
+    <w:p>
+      <w:pPr>
+        <w:pStyle w:val="BodyText"/>
+      </w:pPr>
+      <w:r>
+        <w:t xml:space="preserve">WP1 - Verantwortungsvolle Nutzung von KI</w:t>
+      </w:r>
+    </w:p>
+    <w:p>
+      <w:pPr>
+        <w:pStyle w:val="BodyText"/>
+      </w:pPr>
+      <w:r>
+        <w:t xml:space="preserve">Ziel: Integration von Large Language Models (LLMs) in Vorlesungen und deren obligatorische Verwendung im Unterricht.</w:t>
+      </w:r>
+    </w:p>
+    <w:p>
+      <w:pPr>
+        <w:pStyle w:val="BodyText"/>
+      </w:pPr>
+      <w:r>
+        <w:t xml:space="preserve">Objective 1: Innerhalb von 12 Monaten nach Projektstart wird eine Nutzungsrichtlinie für LLMs und ein dazugehöriges Lehrmodul von anderen Klassen an der ETH oder darüber hinaus wiederverwendet.</w:t>
+      </w:r>
+    </w:p>
+    <w:p>
+      <w:pPr>
+        <w:pStyle w:val="BodyText"/>
+      </w:pPr>
+      <w:r>
+        <w:t xml:space="preserve">WP2 - KI als Tutor</w:t>
+      </w:r>
+    </w:p>
+    <w:p>
+      <w:pPr>
+        <w:pStyle w:val="BodyText"/>
+      </w:pPr>
+      <w:r>
+        <w:t xml:space="preserve">Ziel: Verwendung von LLMs zur Bereitstellung von Codebeispielen und zur Unterstützung von Anfängern bei der Lösung von Programmieraufgaben.</w:t>
+      </w:r>
+    </w:p>
+    <w:p>
+      <w:pPr>
+        <w:pStyle w:val="BodyText"/>
+      </w:pPr>
+      <w:r>
+        <w:t xml:space="preserve">Objective 2: Sicherstellen, dass 95% der KI-generierten Code-Beispiele und Lösungen korrekt, relevant und hilfreich für Programmieranfänger sind.</w:t>
+      </w:r>
+    </w:p>
+    <w:p>
+      <w:pPr>
+        <w:pStyle w:val="BodyText"/>
+      </w:pPr>
+      <w:r>
+        <w:t xml:space="preserve">WP3 - Verbessern des Lernens</w:t>
+      </w:r>
+    </w:p>
+    <w:p>
+      <w:pPr>
+        <w:pStyle w:val="BodyText"/>
+      </w:pPr>
+      <w:r>
+        <w:t xml:space="preserve">Ziel: Verwendung von LLMs zur Erstellung von Tests mit geringem Schwierigkeitsgrad für formative Beurteilungen (eingeblendete Beispiele/Scaffolding, Parsons-Probleme, Multiple-Choice-Tests).</w:t>
+      </w:r>
+    </w:p>
+    <w:p>
+      <w:pPr>
+        <w:pStyle w:val="BodyText"/>
+      </w:pPr>
+      <w:r>
+        <w:t xml:space="preserve">Objective 3: Die benötigte Zeit für die Erstellung von formativen Beurteilungen für R-Programmierkonzepte um 90% reduzieren.</w:t>
+      </w:r>
+    </w:p>
+    <w:p>
+      <w:pPr>
+        <w:pStyle w:val="BodyText"/>
+      </w:pPr>
+      <w:r>
+        <w:t xml:space="preserve">WP4 - Bewertung von Studenten</w:t>
+      </w:r>
+    </w:p>
+    <w:p>
+      <w:pPr>
+        <w:pStyle w:val="BodyText"/>
+      </w:pPr>
+      <w:r>
+        <w:t xml:space="preserve">Ziel: Entwicklung einer technischen Programmierprüfung, die es den Studenten ermöglicht, LLMs zu verwenden.</w:t>
+      </w:r>
+    </w:p>
+    <w:p>
+      <w:pPr>
+        <w:pStyle w:val="BodyText"/>
+      </w:pPr>
+      <w:r>
+        <w:t xml:space="preserve">Objective 4: Erreichen einer Notenverteilung in der Abschlussprüfung, bei der mindestens 80% der Studierenden eine Note zwischen 5 und 6 erreichen, wobei nicht mehr als 10% die Höchstnote 6 erreichen.</w:t>
+      </w:r>
+    </w:p>
+    <w:bookmarkEnd w:id="40"/>
+    <w:bookmarkEnd w:id="41"/>
+    <w:bookmarkStart w:id="47" w:name="X8a1708e5b4f4bb73f958396f4ae418316913b6c"/>
     <w:p>
       <w:pPr>
         <w:pStyle w:val="Heading2"/>
@@ -1089,7 +1221,7 @@
         <w:t xml:space="preserve">We present a rough timeline for project activities in Table 2 of the Appendix. This timeline translates into five project phases.</w:t>
       </w:r>
     </w:p>
-    <w:bookmarkStart w:id="40" w:name="phase-0---before-project-funding"/>
+    <w:bookmarkStart w:id="42" w:name="phase-0---before-project-funding"/>
     <w:p>
       <w:pPr>
         <w:pStyle w:val="Heading3"/>
@@ -1106,8 +1238,8 @@
         <w:t xml:space="preserve">We implement this project in a course we teach in Spring Semester 2024 (rbtl-fs24). Therefore, it is essential to include information about the usage of AI in the course catalogue now. Students need to be aware of the usage of AI.</w:t>
       </w:r>
     </w:p>
-    <w:bookmarkEnd w:id="40"/>
-    <w:bookmarkStart w:id="41" w:name="X29cc0fe7cf9a83992a123d971c904fb9f64f519"/>
+    <w:bookmarkEnd w:id="42"/>
+    <w:bookmarkStart w:id="43" w:name="X29cc0fe7cf9a83992a123d971c904fb9f64f519"/>
     <w:p>
       <w:pPr>
         <w:pStyle w:val="Heading3"/>
@@ -1124,8 +1256,8 @@
         <w:t xml:space="preserve">The project’s first phase will identify a suitable candidate (Scientific Assistant) to support the project during the development and implementation phases. Further, we will make the exact choice of AI tools during this phase. Our current thinking is to ask students to use free versions of Perplexity (perplexity.ai), an AI tool that allows for free GPT-4 LLM usage.</w:t>
       </w:r>
     </w:p>
-    <w:bookmarkEnd w:id="41"/>
-    <w:bookmarkStart w:id="42" w:name="phase-2---development-of-course-material"/>
+    <w:bookmarkEnd w:id="43"/>
+    <w:bookmarkStart w:id="44" w:name="phase-2---development-of-course-material"/>
     <w:p>
       <w:pPr>
         <w:pStyle w:val="Heading3"/>
@@ -1142,8 +1274,8 @@
         <w:t xml:space="preserve">While the syllabus and overall objectives for each module of the class will be defined at the before the start of the course in February 2024, we will prepare the class material flexibly, allowing for the inclusion of learnings from the use of AI.</w:t>
       </w:r>
     </w:p>
-    <w:bookmarkEnd w:id="42"/>
-    <w:bookmarkStart w:id="43" w:name="phase-3---evaluation-and-dissemination"/>
+    <w:bookmarkEnd w:id="44"/>
+    <w:bookmarkStart w:id="45" w:name="phase-3---evaluation-and-dissemination"/>
     <w:p>
       <w:pPr>
         <w:pStyle w:val="Heading3"/>
@@ -1160,8 +1292,8 @@
         <w:t xml:space="preserve">After the course is completed, the project team will analyse and compile all materials that were generated as part of the work packages. We will analyse student evaluation surveys and present results to the scientific community.</w:t>
       </w:r>
     </w:p>
-    <w:bookmarkEnd w:id="43"/>
-    <w:bookmarkStart w:id="44" w:name="X94c9326e1492e9e7aea1e3d26d5f5f1cf10b5ab"/>
+    <w:bookmarkEnd w:id="45"/>
+    <w:bookmarkStart w:id="46" w:name="X94c9326e1492e9e7aea1e3d26d5f5f1cf10b5ab"/>
     <w:p>
       <w:pPr>
         <w:pStyle w:val="Heading3"/>
@@ -1178,9 +1310,9 @@
         <w:t xml:space="preserve">As a final phase, the learnings from the project will be integrated into material for the next class in Spring Term 2025 (rbtl-fs25) and other courses that teach programming concepts.</w:t>
       </w:r>
     </w:p>
-    <w:bookmarkEnd w:id="44"/>
-    <w:bookmarkEnd w:id="45"/>
-    <w:bookmarkStart w:id="46" w:name="timetable-and-milestones"/>
+    <w:bookmarkEnd w:id="46"/>
+    <w:bookmarkEnd w:id="47"/>
+    <w:bookmarkStart w:id="48" w:name="timetable-and-milestones"/>
     <w:p>
       <w:pPr>
         <w:pStyle w:val="Heading2"/>
@@ -1197,8 +1329,8 @@
         <w:t xml:space="preserve">TODO: Add in online form.</w:t>
       </w:r>
     </w:p>
-    <w:bookmarkEnd w:id="46"/>
-    <w:bookmarkStart w:id="47" w:name="X18696fb7be4f6d61e91c514401bd43606424ce0"/>
+    <w:bookmarkEnd w:id="48"/>
+    <w:bookmarkStart w:id="49" w:name="X18696fb7be4f6d61e91c514401bd43606424ce0"/>
     <w:p>
       <w:pPr>
         <w:pStyle w:val="Heading2"/>
@@ -1290,8 +1422,8 @@
         <w:t xml:space="preserve">Within the classroom, we will engage and interact with the AI tools as a class, in small groups, and individually. The newest feature of Perplexity allows people to have shared Collections of prompt threads. It enables people to craft prompts together, share them with others, and make them public. This practice is supported by the theory of connectivism, which emphasises the importance of networks, social interactions, and the use of technology in the learning process.</w:t>
       </w:r>
     </w:p>
-    <w:bookmarkEnd w:id="47"/>
-    <w:bookmarkStart w:id="48" w:name="target-groups"/>
+    <w:bookmarkEnd w:id="49"/>
+    <w:bookmarkStart w:id="50" w:name="target-groups"/>
     <w:p>
       <w:pPr>
         <w:pStyle w:val="Heading2"/>
@@ -1312,8 +1444,8 @@
         <w:t xml:space="preserve">done in online form</w:t>
       </w:r>
     </w:p>
-    <w:bookmarkEnd w:id="48"/>
-    <w:bookmarkStart w:id="52" w:name="X416424be10e6cf9d7514953a3bd4bcedb882546"/>
+    <w:bookmarkEnd w:id="50"/>
+    <w:bookmarkStart w:id="59" w:name="X416424be10e6cf9d7514953a3bd4bcedb882546"/>
     <w:p>
       <w:pPr>
         <w:pStyle w:val="Heading2"/>
@@ -1322,18 +1454,27 @@
         <w:t xml:space="preserve">3.7. Effects of the project: Describe the innovative aspects of your project and describe its expected effects and added value for teaching and learning at ETH for all of the following: (167/250 words). These aspects should be different from the normal advancement of teaching. Further benefits and effects can also be listed here.</w:t>
       </w:r>
     </w:p>
+    <w:bookmarkStart w:id="54" w:name="english-3"/>
+    <w:p>
+      <w:pPr>
+        <w:pStyle w:val="Heading3"/>
+      </w:pPr>
+      <w:r>
+        <w:t xml:space="preserve">English</w:t>
+      </w:r>
+    </w:p>
     <w:p>
       <w:pPr>
         <w:pStyle w:val="FirstParagraph"/>
       </w:pPr>
       <w:r>
-        <w:t xml:space="preserve">Beyond the measurable objectives, the over-arching effect of this project will be to shift the culture around AI from shame and secrecy to one that promotes and embraces the practical and enjoyable aspects of this emerging technology. Through this project, we will demonstrate to educators (who may still be sceptical) that AI has a place in teaching and that it allows students and teachers to spend more time learning, discussing, and engaging and less time searching and running failed code.</w:t>
-      </w:r>
-    </w:p>
-    <w:bookmarkStart w:id="49" w:name="students"/>
-    <w:p>
-      <w:pPr>
-        <w:pStyle w:val="Heading3"/>
+        <w:t xml:space="preserve">Beyond the measurable objectives, the over-arching effect of this project will be to shift the culture around AI from shame and secrecy to one that promotes and embraces the practical and enjoyable aspects of this emerging technology. Through this project, we will demonstrate to educators (who may still be sceptical) that AI has a place in teaching and that it allows students and teachers to spend more time learning, discussing, and engaging and less time searching and running failed code. We will address important elements such as, ethics, privacy, liability, or social responsibility in AI.</w:t>
+      </w:r>
+    </w:p>
+    <w:bookmarkStart w:id="51" w:name="students"/>
+    <w:p>
+      <w:pPr>
+        <w:pStyle w:val="Heading4"/>
       </w:pPr>
       <w:r>
         <w:t xml:space="preserve">Students</w:t>
@@ -1348,7 +1489,7 @@
         <w:pStyle w:val="Compact"/>
       </w:pPr>
       <w:r>
-        <w:t xml:space="preserve">being aware of the limitations of using AI</w:t>
+        <w:t xml:space="preserve">being aware of key ethical concerns related to AI (human bias, misinformation, privacy, security, etc.)</w:t>
       </w:r>
     </w:p>
     <w:p>
@@ -1360,7 +1501,7 @@
         <w:pStyle w:val="Compact"/>
       </w:pPr>
       <w:r>
-        <w:t xml:space="preserve">being aware of the responsibility for using AI and critically evaluating all its output</w:t>
+        <w:t xml:space="preserve">being aware of the limitations and of using AI</w:t>
       </w:r>
     </w:p>
     <w:p>
@@ -1372,7 +1513,7 @@
         <w:pStyle w:val="Compact"/>
       </w:pPr>
       <w:r>
-        <w:t xml:space="preserve">learning how to use AI for learning a new programming language</w:t>
+        <w:t xml:space="preserve">being aware of the responsibility for using AI and critically and evaluating all its output</w:t>
       </w:r>
     </w:p>
     <w:p>
@@ -1384,14 +1525,26 @@
         <w:pStyle w:val="Compact"/>
       </w:pPr>
       <w:r>
+        <w:t xml:space="preserve">learning how to use AI for learning a new programming language</w:t>
+      </w:r>
+    </w:p>
+    <w:p>
+      <w:pPr>
+        <w:numPr>
+          <w:ilvl w:val="0"/>
+          <w:numId w:val="1009"/>
+        </w:numPr>
+        <w:pStyle w:val="Compact"/>
+      </w:pPr>
+      <w:r>
         <w:t xml:space="preserve">learning how to use AI for debugging code</w:t>
       </w:r>
     </w:p>
-    <w:bookmarkEnd w:id="49"/>
-    <w:bookmarkStart w:id="50" w:name="faculty"/>
-    <w:p>
-      <w:pPr>
-        <w:pStyle w:val="Heading3"/>
+    <w:bookmarkEnd w:id="51"/>
+    <w:bookmarkStart w:id="52" w:name="faculty"/>
+    <w:p>
+      <w:pPr>
+        <w:pStyle w:val="Heading4"/>
       </w:pPr>
       <w:r>
         <w:t xml:space="preserve">Faculty</w:t>
@@ -1405,8 +1558,17 @@
         </w:numPr>
         <w:pStyle w:val="Compact"/>
       </w:pPr>
-      <w:r>
-        <w:t xml:space="preserve">learning how to use AI to deliver more engaging classes</w:t>
+    </w:p>
+    <w:p>
+      <w:pPr>
+        <w:numPr>
+          <w:ilvl w:val="1"/>
+          <w:numId w:val="1011"/>
+        </w:numPr>
+        <w:pStyle w:val="Compact"/>
+      </w:pPr>
+      <w:r>
+        <w:t xml:space="preserve">being aware of key ethical concerns related to AI (human bias, misinformation, privacy, security, etc.)</w:t>
       </w:r>
     </w:p>
     <w:p>
@@ -1418,64 +1580,29 @@
         <w:pStyle w:val="Compact"/>
       </w:pPr>
       <w:r>
-        <w:t xml:space="preserve">demonstrating the time-saving benefits related to assignment and exam preparation</w:t>
-      </w:r>
-    </w:p>
-    <w:bookmarkEnd w:id="50"/>
-    <w:bookmarkStart w:id="51" w:name="the-entire-degree-programme"/>
-    <w:p>
-      <w:pPr>
-        <w:pStyle w:val="Heading3"/>
-      </w:pPr>
-      <w:r>
-        <w:t xml:space="preserve">The entire degree programme</w:t>
+        <w:t xml:space="preserve">learning how to use AI to deliver more engaging classes</w:t>
       </w:r>
     </w:p>
     <w:p>
       <w:pPr>
         <w:numPr>
           <w:ilvl w:val="0"/>
-          <w:numId w:val="1011"/>
+          <w:numId w:val="1010"/>
         </w:numPr>
         <w:pStyle w:val="Compact"/>
       </w:pPr>
       <w:r>
-        <w:t xml:space="preserve">learning how to use AI</w:t>
-      </w:r>
-    </w:p>
-    <w:p>
-      <w:pPr>
-        <w:numPr>
-          <w:ilvl w:val="0"/>
-          <w:numId w:val="1011"/>
-        </w:numPr>
-        <w:pStyle w:val="Compact"/>
-      </w:pPr>
-      <w:r>
-        <w:t xml:space="preserve">embracing a culture of AI use</w:t>
-      </w:r>
-    </w:p>
-    <w:p>
-      <w:pPr>
-        <w:numPr>
-          <w:ilvl w:val="0"/>
-          <w:numId w:val="1011"/>
-        </w:numPr>
-        <w:pStyle w:val="Compact"/>
-      </w:pPr>
-      <w:r>
-        <w:t xml:space="preserve">belonging to a community of practice for use of AI in teaching and learning</w:t>
-      </w:r>
-    </w:p>
-    <w:bookmarkEnd w:id="51"/>
+        <w:t xml:space="preserve">demonstrating the time-saving benefits related to assignment and exam preparation</w:t>
+      </w:r>
+    </w:p>
     <w:bookmarkEnd w:id="52"/>
-    <w:bookmarkStart w:id="53" w:name="X70ad4e80151b05fda4be7c285d7b36294448116"/>
-    <w:p>
-      <w:pPr>
-        <w:pStyle w:val="Heading2"/>
-      </w:pPr>
-      <w:r>
-        <w:t xml:space="preserve">3.8. Evaluation strategy: Describe the evaluation strategy you will use to check achievement of project goals (see 3.2) and effects on teaching (see 3.7). (250 words)</w:t>
+    <w:bookmarkStart w:id="53" w:name="the-entire-degree-programme"/>
+    <w:p>
+      <w:pPr>
+        <w:pStyle w:val="Heading4"/>
+      </w:pPr>
+      <w:r>
+        <w:t xml:space="preserve">The entire degree programme</w:t>
       </w:r>
     </w:p>
     <w:p>
@@ -1487,7 +1614,7 @@
         <w:pStyle w:val="Compact"/>
       </w:pPr>
       <w:r>
-        <w:t xml:space="preserve">What approaches will you use?</w:t>
+        <w:t xml:space="preserve">being aware of key ethical concerns related to AI (human bias, misinformation, privacy, security, etc.)</w:t>
       </w:r>
     </w:p>
     <w:p>
@@ -1499,7 +1626,42 @@
         <w:pStyle w:val="Compact"/>
       </w:pPr>
       <w:r>
-        <w:t xml:space="preserve">Are you planning measures for identifying interim results? If so, how will these results flow back into the project?</w:t>
+        <w:t xml:space="preserve">learning how to use AI</w:t>
+      </w:r>
+    </w:p>
+    <w:p>
+      <w:pPr>
+        <w:numPr>
+          <w:ilvl w:val="0"/>
+          <w:numId w:val="1012"/>
+        </w:numPr>
+        <w:pStyle w:val="Compact"/>
+      </w:pPr>
+      <w:r>
+        <w:t xml:space="preserve">embracing a culture of AI use</w:t>
+      </w:r>
+    </w:p>
+    <w:p>
+      <w:pPr>
+        <w:numPr>
+          <w:ilvl w:val="0"/>
+          <w:numId w:val="1012"/>
+        </w:numPr>
+        <w:pStyle w:val="Compact"/>
+      </w:pPr>
+      <w:r>
+        <w:t xml:space="preserve">belonging to a community of practice for use of AI in teaching and learning</w:t>
+      </w:r>
+    </w:p>
+    <w:bookmarkEnd w:id="53"/>
+    <w:bookmarkEnd w:id="54"/>
+    <w:bookmarkStart w:id="58" w:name="german-3"/>
+    <w:p>
+      <w:pPr>
+        <w:pStyle w:val="Heading3"/>
+      </w:pPr>
+      <w:r>
+        <w:t xml:space="preserve">German</w:t>
       </w:r>
     </w:p>
     <w:p>
@@ -1507,221 +1669,438 @@
         <w:pStyle w:val="FirstParagraph"/>
       </w:pPr>
       <w:r>
-        <w:t xml:space="preserve">To verify the achievement of project goals and related objectives, we will work with Nore Dietmann from LET to support us in developing a student evaluation survey that explicitly targets</w:t>
-      </w:r>
-      <w:r>
-        <w:t xml:space="preserve"> </w:t>
-      </w:r>
-      <w:r>
-        <w:t xml:space="preserve">‘</w:t>
-      </w:r>
-      <w:r>
-        <w:t xml:space="preserve">WP1 Responsible AI use</w:t>
-      </w:r>
-      <w:r>
-        <w:t xml:space="preserve">’</w:t>
-      </w:r>
-      <w:r>
-        <w:t xml:space="preserve">, and</w:t>
-      </w:r>
-      <w:r>
-        <w:t xml:space="preserve"> </w:t>
-      </w:r>
-      <w:r>
-        <w:t xml:space="preserve">‘</w:t>
-      </w:r>
-      <w:r>
-        <w:t xml:space="preserve">WP2 AI as a Tutor</w:t>
-      </w:r>
-      <w:r>
-        <w:t xml:space="preserve">’</w:t>
-      </w:r>
-      <w:r>
-        <w:t xml:space="preserve">. We will implement one survey after teaching the 3-hour AI module, another survey at the end of the course, and a follow-up survey six months after course completion. In combination, these three surveys will help identify student satisfaction, improve course material, and ensure that the expected innovative effects are taking place.</w:t>
-      </w:r>
-    </w:p>
-    <w:p>
-      <w:pPr>
-        <w:pStyle w:val="BodyText"/>
-      </w:pPr>
-      <w:r>
-        <w:t xml:space="preserve">We will receive interim results throughout the entire implementation phase, as students are explicitly asked to share their prompts and critically reflect on their usage. This process will allow results to flow back into the project as it is implemented. It is an interactive exercise and dialogue with participating students as they are using the AI tools.</w:t>
-      </w:r>
-    </w:p>
-    <w:p>
-      <w:pPr>
-        <w:pStyle w:val="BodyText"/>
-      </w:pPr>
-      <w:r>
-        <w:t xml:space="preserve">As presented in Section 3.2, the defined objectives have a measurable outcome. We will use them to evaluate if the objectives were achieved. The evaluation results will be used to design activities for the continuation and iteration of the project.</w:t>
-      </w:r>
-    </w:p>
-    <w:bookmarkEnd w:id="53"/>
-    <w:bookmarkStart w:id="54" w:name="Xf2c44f815a46bae11b4e4a841e52cea8b3f527f"/>
-    <w:p>
-      <w:pPr>
-        <w:pStyle w:val="Heading2"/>
-      </w:pPr>
-      <w:r>
-        <w:t xml:space="preserve">3.9. Project staff: Employees or students involved in the project and their roles</w:t>
-      </w:r>
-    </w:p>
-    <w:p>
-      <w:pPr>
-        <w:pStyle w:val="FirstParagraph"/>
-      </w:pPr>
-      <w:r>
-        <w:t xml:space="preserve">Add in online form.</w:t>
-      </w:r>
-    </w:p>
-    <w:bookmarkEnd w:id="54"/>
+        <w:t xml:space="preserve">Über die messbaren Ziele hinaus wird der übergreifende Effekt dieses Projekts darin bestehen, die Kultur rund um KI von Scham und Geheimniskrämerei zu einer Kultur zu verändern, die die praktischen und angenehmen Aspekte dieser aufstrebenden Technologie fördert und begrüßt. Durch dieses Projekt werden wir Pädagogen (die vielleicht immer noch skeptisch sind) zeigen, dass KI einen Platz im Unterricht hat und dass sie es Student:innen und Lehrpersonen ermöglicht, mehr Zeit mit dem Lernen, Diskutieren und Engagieren zu verbringen und weniger Zeit mit dem Suchen und Ausführen von fehlgeschlagenem Code. Wir werden wichtige Aspekte wie Ethik, Datenschutz, Haftung und soziale Verantwortung im Zusammenhang mit KI ansprechen.</w:t>
+      </w:r>
+    </w:p>
+    <w:bookmarkStart w:id="55" w:name="studentinnen"/>
+    <w:p>
+      <w:pPr>
+        <w:pStyle w:val="Heading4"/>
+      </w:pPr>
+      <w:r>
+        <w:t xml:space="preserve">Student:innen</w:t>
+      </w:r>
+    </w:p>
+    <w:p>
+      <w:pPr>
+        <w:numPr>
+          <w:ilvl w:val="0"/>
+          <w:numId w:val="1013"/>
+        </w:numPr>
+        <w:pStyle w:val="Compact"/>
+      </w:pPr>
+      <w:r>
+        <w:t xml:space="preserve">sind sich der wichtigsten ethischen Bedenken im Zusammenhang mit KI bewusst (menschliche Voreingenommenheit, Fehlinformationen, Datenschutz, Sicherheit usw.)</w:t>
+      </w:r>
+    </w:p>
+    <w:p>
+      <w:pPr>
+        <w:numPr>
+          <w:ilvl w:val="0"/>
+          <w:numId w:val="1013"/>
+        </w:numPr>
+        <w:pStyle w:val="Compact"/>
+      </w:pPr>
+      <w:r>
+        <w:t xml:space="preserve">sind sich der Grenzen und des Einsatzes von KI bewusst</w:t>
+      </w:r>
+    </w:p>
+    <w:p>
+      <w:pPr>
+        <w:numPr>
+          <w:ilvl w:val="0"/>
+          <w:numId w:val="1013"/>
+        </w:numPr>
+        <w:pStyle w:val="Compact"/>
+      </w:pPr>
+      <w:r>
+        <w:t xml:space="preserve">sind sich der Verantwortung für den Einsatz von KI bewusst und bewerten alle ihre Ergebnisse kritisch</w:t>
+      </w:r>
+    </w:p>
+    <w:p>
+      <w:pPr>
+        <w:numPr>
+          <w:ilvl w:val="0"/>
+          <w:numId w:val="1013"/>
+        </w:numPr>
+        <w:pStyle w:val="Compact"/>
+      </w:pPr>
+      <w:r>
+        <w:t xml:space="preserve">lernen, wie man KI zum Erlernen einer neuen Programmiersprache einsetzt</w:t>
+      </w:r>
+    </w:p>
+    <w:p>
+      <w:pPr>
+        <w:numPr>
+          <w:ilvl w:val="0"/>
+          <w:numId w:val="1013"/>
+        </w:numPr>
+        <w:pStyle w:val="Compact"/>
+      </w:pPr>
+      <w:r>
+        <w:t xml:space="preserve">lernen, wie man KI zum Debuggen von Code einsetzt</w:t>
+      </w:r>
+    </w:p>
     <w:bookmarkEnd w:id="55"/>
-    <w:bookmarkStart w:id="58" w:name="sustainability-and-dissemination"/>
-    <w:p>
-      <w:pPr>
-        <w:pStyle w:val="Heading1"/>
-      </w:pPr>
-      <w:r>
-        <w:t xml:space="preserve">4.Sustainability and dissemination</w:t>
-      </w:r>
-    </w:p>
-    <w:bookmarkStart w:id="56" w:name="X131dd313851393a67f10616a1a2d0edbbb17111"/>
-    <w:p>
-      <w:pPr>
-        <w:pStyle w:val="Heading2"/>
-      </w:pPr>
-      <w:r>
-        <w:t xml:space="preserve">4.1.Sustainability: How will project results be maintained and utilised after the funding period? What project results can prospectively be utilised within ETH? Do you need additional funding for this? (265/300 words)</w:t>
-      </w:r>
-    </w:p>
-    <w:p>
-      <w:pPr>
-        <w:pStyle w:val="FirstParagraph"/>
-      </w:pPr>
-      <w:r>
-        <w:t xml:space="preserve">During the funding period, the project will be implemented twice within the same class (rbtl-fs24 and rbtl-fs25), and evaluated in collaboration with LET. For this, we will work with Nora Dietmann, who will support us in developing a student evaluation survey that explicitly targets the project’s objectives. The evaluation results will feed back into re-development course material, implemented and evaluated once again with our rbtl-fs-25 cohort of students.</w:t>
-      </w:r>
-    </w:p>
-    <w:p>
-      <w:pPr>
-        <w:pStyle w:val="BodyText"/>
-      </w:pPr>
-      <w:r>
-        <w:t xml:space="preserve">We will actively communicate project progress and results to the ETH community and beyond using several media types and fora (see Section 4.2 Project communication). The project material is published as Open Educational Material with permissive licences and in an adaptable and reusable format (see Section 4.2 Project Communication &amp; Section 5.2 Accessibility and e-Accessibility).</w:t>
-      </w:r>
-    </w:p>
-    <w:p>
-      <w:pPr>
-        <w:pStyle w:val="BodyText"/>
-      </w:pPr>
-      <w:r>
-        <w:t xml:space="preserve">This project will last 18 months, and we aim to apply for another Innovedum focal point project on March 1st 2025, which will ensure the mid-term continuation of the project for another 18 months from July 2025 to December 2025. The objectives of this second round of funding will primarily focus on rolling out developed modules with identified partners at ETH (e.g., the Computational Competencies initiative, Data Stewardship Network).</w:t>
-      </w:r>
-    </w:p>
-    <w:p>
-      <w:pPr>
-        <w:pStyle w:val="BodyText"/>
-      </w:pPr>
-      <w:r>
-        <w:t xml:space="preserve">Beyond these three years, the utilisation of project results and long-term maintenance will be ensured by the fact that the project lead, Lars Schöbitz, holds a permanent contract at the Global Health Engineering research group at D-MAVT. He is not a researcher but holds the position of an administrative technical assistant (Open Science Specialist &amp; Data Steward). The research group is committed to the long-term continuation and scale-up of courses related to this project.</w:t>
+    <w:bookmarkStart w:id="56" w:name="fakultät"/>
+    <w:p>
+      <w:pPr>
+        <w:pStyle w:val="Heading4"/>
+      </w:pPr>
+      <w:r>
+        <w:t xml:space="preserve">Fakultät</w:t>
+      </w:r>
+    </w:p>
+    <w:p>
+      <w:pPr>
+        <w:numPr>
+          <w:ilvl w:val="0"/>
+          <w:numId w:val="1014"/>
+        </w:numPr>
+        <w:pStyle w:val="Compact"/>
+      </w:pPr>
+      <w:r>
+        <w:t xml:space="preserve">Kenntnis der wichtigsten ethischen Bedenken im Zusammenhang mit KI (menschliche Voreingenommenheit, Fehlinformationen, Datenschutz, Sicherheit usw.)</w:t>
+      </w:r>
+    </w:p>
+    <w:p>
+      <w:pPr>
+        <w:numPr>
+          <w:ilvl w:val="0"/>
+          <w:numId w:val="1014"/>
+        </w:numPr>
+        <w:pStyle w:val="Compact"/>
+      </w:pPr>
+      <w:r>
+        <w:t xml:space="preserve">lernen, wie man KI einsetzt, um den Unterricht interessanter zu gestalten</w:t>
+      </w:r>
+    </w:p>
+    <w:p>
+      <w:pPr>
+        <w:numPr>
+          <w:ilvl w:val="0"/>
+          <w:numId w:val="1014"/>
+        </w:numPr>
+        <w:pStyle w:val="Compact"/>
+      </w:pPr>
+      <w:r>
+        <w:t xml:space="preserve">Demonstration der zeitsparenden Vorteile im Zusammenhang mit der Vorbereitung von Aufgaben und Prüfungen</w:t>
       </w:r>
     </w:p>
     <w:bookmarkEnd w:id="56"/>
-    <w:bookmarkStart w:id="57" w:name="X7c419f14089e28d1f2c7f790a0c4ad4c314c474"/>
-    <w:p>
-      <w:pPr>
-        <w:pStyle w:val="Heading2"/>
-      </w:pPr>
-      <w:r>
-        <w:t xml:space="preserve">4.2. Project communication: How do you plan to publicise and document the progress of the project? What form will the final report for the Innovedum project database take? How will you disseminate project results? (308/300 words). Info: Interested ETH members should be able to gain insight into the project and the results. How do you ensure this?</w:t>
-      </w:r>
-    </w:p>
-    <w:p>
-      <w:pPr>
-        <w:pStyle w:val="FirstParagraph"/>
-      </w:pPr>
-      <w:r>
-        <w:t xml:space="preserve">This proposal, progress updates and project outputs will be published on GitHub with open and permissive licences as they are developed.</w:t>
-      </w:r>
-    </w:p>
-    <w:p>
-      <w:pPr>
-        <w:pStyle w:val="BodyText"/>
-      </w:pPr>
-      <w:r>
-        <w:t xml:space="preserve">Each course we teach has a public website with access to all course materials. In addition, we will develop a project-dedicated website to highlight unique aspects of the project, and will share a final report in an accessible and interactive format. We will also share this report in the Innovedum public project database.</w:t>
-      </w:r>
-    </w:p>
-    <w:p>
-      <w:pPr>
-        <w:pStyle w:val="BodyText"/>
-      </w:pPr>
-      <w:r>
-        <w:t xml:space="preserve">The project team is part of several networks and committees related to open science and data stewardship. We will use these established networks to take the opportunity to present the project at a minimum of two hosted events (ETH Library Data Stewardship Network, Swiss Reproducibility Network Working Groups).</w:t>
-      </w:r>
-    </w:p>
-    <w:p>
-      <w:pPr>
-        <w:pStyle w:val="BodyText"/>
-      </w:pPr>
-      <w:r>
-        <w:t xml:space="preserve">We will share our first experiences at and contribute to the Innovation Learning &amp; Teaching Fair 2024.</w:t>
-      </w:r>
-      <w:r>
-        <w:t xml:space="preserve"> </w:t>
-      </w:r>
-      <w:r>
-        <w:t xml:space="preserve">“</w:t>
-      </w:r>
-      <w:r>
-        <w:t xml:space="preserve">Refresh Teaching</w:t>
-      </w:r>
-      <w:r>
-        <w:t xml:space="preserve">”</w:t>
-      </w:r>
-      <w:r>
-        <w:t xml:space="preserve"> </w:t>
-      </w:r>
-      <w:r>
-        <w:t xml:space="preserve">is another platform and event for which we will prepare material to reach an even broader community.</w:t>
-      </w:r>
-    </w:p>
-    <w:p>
-      <w:pPr>
-        <w:pStyle w:val="BodyText"/>
-      </w:pPr>
-      <w:r>
-        <w:t xml:space="preserve">As part of our openwashdata project that is supported by the Open Research Data Program of the ETH Board, we send a monthly newsletter to 110 (5% growth/week) people who are interested in applying open data practices in the greater water, sanitation, and hygiene (WASH) sector. Still, we will also highlight this project as it aligns with our overall mission to empower learners of all levels to engage with open data practices. This work will undoubtedly resonate with many members of the community.</w:t>
-      </w:r>
-    </w:p>
-    <w:p>
-      <w:pPr>
-        <w:pStyle w:val="BodyText"/>
-      </w:pPr>
-      <w:r>
-        <w:t xml:space="preserve">We maintain an active LinkedIn account where we frequently highlight the work of our students and our teaching; we will dedicate a series of posts to this project, associated courses, and the links to the Innovedum programme.</w:t>
-      </w:r>
-    </w:p>
-    <w:p>
-      <w:pPr>
-        <w:pStyle w:val="BodyText"/>
-      </w:pPr>
-      <w:r>
-        <w:t xml:space="preserve">Recently, we started to host a blog on our GHE website with monthly posts. We will dedicate several blog posts to this work, especially after course completion, when we have quantitative data and personal testimonials to report.</w:t>
+    <w:bookmarkStart w:id="57" w:name="der-gesamte-studiengang"/>
+    <w:p>
+      <w:pPr>
+        <w:pStyle w:val="Heading4"/>
+      </w:pPr>
+      <w:r>
+        <w:t xml:space="preserve">Der gesamte Studiengang</w:t>
+      </w:r>
+    </w:p>
+    <w:p>
+      <w:pPr>
+        <w:numPr>
+          <w:ilvl w:val="0"/>
+          <w:numId w:val="1015"/>
+        </w:numPr>
+        <w:pStyle w:val="Compact"/>
+      </w:pPr>
+      <w:r>
+        <w:t xml:space="preserve">Kenntnis der wichtigsten ethischen Bedenken im Zusammenhang mit KI (menschliche Voreingenommenheit, Fehlinformationen, Datenschutz, Sicherheit usw.)</w:t>
+      </w:r>
+    </w:p>
+    <w:p>
+      <w:pPr>
+        <w:numPr>
+          <w:ilvl w:val="0"/>
+          <w:numId w:val="1015"/>
+        </w:numPr>
+        <w:pStyle w:val="Compact"/>
+      </w:pPr>
+      <w:r>
+        <w:t xml:space="preserve">lernen, wie man KI einsetzt</w:t>
+      </w:r>
+    </w:p>
+    <w:p>
+      <w:pPr>
+        <w:numPr>
+          <w:ilvl w:val="0"/>
+          <w:numId w:val="1015"/>
+        </w:numPr>
+        <w:pStyle w:val="Compact"/>
+      </w:pPr>
+      <w:r>
+        <w:t xml:space="preserve">eine Kultur der offenen und verantwortungsvollen KI-Nutzung zu schaffen</w:t>
+      </w:r>
+    </w:p>
+    <w:p>
+      <w:pPr>
+        <w:numPr>
+          <w:ilvl w:val="0"/>
+          <w:numId w:val="1015"/>
+        </w:numPr>
+        <w:pStyle w:val="Compact"/>
+      </w:pPr>
+      <w:r>
+        <w:t xml:space="preserve">Zugehörigkeit zu einer Praxisgemeinschaft für den Einsatz von KI in der Lehre und im Lernen</w:t>
       </w:r>
     </w:p>
     <w:bookmarkEnd w:id="57"/>
     <w:bookmarkEnd w:id="58"/>
-    <w:bookmarkStart w:id="61" w:name="data-gathering-and-administration"/>
+    <w:bookmarkEnd w:id="59"/>
+    <w:bookmarkStart w:id="60" w:name="X70ad4e80151b05fda4be7c285d7b36294448116"/>
+    <w:p>
+      <w:pPr>
+        <w:pStyle w:val="Heading2"/>
+      </w:pPr>
+      <w:r>
+        <w:t xml:space="preserve">3.8. Evaluation strategy: Describe the evaluation strategy you will use to check achievement of project goals (see 3.2) and effects on teaching (see 3.7). (250 words)</w:t>
+      </w:r>
+    </w:p>
+    <w:p>
+      <w:pPr>
+        <w:numPr>
+          <w:ilvl w:val="0"/>
+          <w:numId w:val="1016"/>
+        </w:numPr>
+        <w:pStyle w:val="Compact"/>
+      </w:pPr>
+      <w:r>
+        <w:t xml:space="preserve">What approaches will you use?</w:t>
+      </w:r>
+    </w:p>
+    <w:p>
+      <w:pPr>
+        <w:numPr>
+          <w:ilvl w:val="0"/>
+          <w:numId w:val="1016"/>
+        </w:numPr>
+        <w:pStyle w:val="Compact"/>
+      </w:pPr>
+      <w:r>
+        <w:t xml:space="preserve">Are you planning measures for identifying interim results? If so, how will these results flow back into the project?</w:t>
+      </w:r>
+    </w:p>
+    <w:p>
+      <w:pPr>
+        <w:pStyle w:val="FirstParagraph"/>
+      </w:pPr>
+      <w:r>
+        <w:t xml:space="preserve">To verify the achievement of project goals and related objectives, we will work with Nore Dietmann from LET to support us in developing a student evaluation survey that explicitly targets</w:t>
+      </w:r>
+      <w:r>
+        <w:t xml:space="preserve"> </w:t>
+      </w:r>
+      <w:r>
+        <w:t xml:space="preserve">‘</w:t>
+      </w:r>
+      <w:r>
+        <w:t xml:space="preserve">WP1 Responsible AI use</w:t>
+      </w:r>
+      <w:r>
+        <w:t xml:space="preserve">’</w:t>
+      </w:r>
+      <w:r>
+        <w:t xml:space="preserve">, and</w:t>
+      </w:r>
+      <w:r>
+        <w:t xml:space="preserve"> </w:t>
+      </w:r>
+      <w:r>
+        <w:t xml:space="preserve">‘</w:t>
+      </w:r>
+      <w:r>
+        <w:t xml:space="preserve">WP2 AI as a Tutor</w:t>
+      </w:r>
+      <w:r>
+        <w:t xml:space="preserve">’</w:t>
+      </w:r>
+      <w:r>
+        <w:t xml:space="preserve">. We will implement one survey after teaching the 3-hour AI module, another survey at the end of the course, and a follow-up survey six months after course completion. In combination, these three surveys will help identify student satisfaction, improve course material, and ensure that the expected innovative effects are taking place.</w:t>
+      </w:r>
+    </w:p>
+    <w:p>
+      <w:pPr>
+        <w:pStyle w:val="BodyText"/>
+      </w:pPr>
+      <w:r>
+        <w:t xml:space="preserve">We will receive interim results throughout the entire implementation phase, as students are explicitly asked to share their prompts and critically reflect on their usage. This process will allow results to flow back into the project as it is implemented. It is an interactive exercise and dialogue with participating students as they are using the AI tools.</w:t>
+      </w:r>
+    </w:p>
+    <w:p>
+      <w:pPr>
+        <w:pStyle w:val="BodyText"/>
+      </w:pPr>
+      <w:r>
+        <w:t xml:space="preserve">As presented in Section 3.2, the defined objectives have a measurable outcome. We will use them to evaluate if the objectives were achieved. The evaluation results will be used to design activities for the continuation and iteration of the project.</w:t>
+      </w:r>
+    </w:p>
+    <w:bookmarkEnd w:id="60"/>
+    <w:bookmarkStart w:id="61" w:name="Xf2c44f815a46bae11b4e4a841e52cea8b3f527f"/>
+    <w:p>
+      <w:pPr>
+        <w:pStyle w:val="Heading2"/>
+      </w:pPr>
+      <w:r>
+        <w:t xml:space="preserve">3.9. Project staff: Employees or students involved in the project and their roles</w:t>
+      </w:r>
+    </w:p>
+    <w:p>
+      <w:pPr>
+        <w:pStyle w:val="FirstParagraph"/>
+      </w:pPr>
+      <w:r>
+        <w:t xml:space="preserve">Add in online form.</w:t>
+      </w:r>
+    </w:p>
+    <w:bookmarkEnd w:id="61"/>
+    <w:bookmarkEnd w:id="62"/>
+    <w:bookmarkStart w:id="65" w:name="sustainability-and-dissemination"/>
     <w:p>
       <w:pPr>
         <w:pStyle w:val="Heading1"/>
       </w:pPr>
       <w:r>
+        <w:t xml:space="preserve">4.Sustainability and dissemination</w:t>
+      </w:r>
+    </w:p>
+    <w:bookmarkStart w:id="63" w:name="X131dd313851393a67f10616a1a2d0edbbb17111"/>
+    <w:p>
+      <w:pPr>
+        <w:pStyle w:val="Heading2"/>
+      </w:pPr>
+      <w:r>
+        <w:t xml:space="preserve">4.1.Sustainability: How will project results be maintained and utilised after the funding period? What project results can prospectively be utilised within ETH? Do you need additional funding for this? (265/300 words)</w:t>
+      </w:r>
+    </w:p>
+    <w:p>
+      <w:pPr>
+        <w:pStyle w:val="FirstParagraph"/>
+      </w:pPr>
+      <w:r>
+        <w:t xml:space="preserve">During the funding period, the project will be implemented twice within the same class (rbtl-fs24 and rbtl-fs25), and evaluated in collaboration with LET. For this, we will work with Nora Dietmann, who will support us in developing a student evaluation survey that explicitly targets the project’s objectives. The evaluation results will feed back into re-development course material, implemented and evaluated once again with our rbtl-fs-25 cohort of students.</w:t>
+      </w:r>
+    </w:p>
+    <w:p>
+      <w:pPr>
+        <w:pStyle w:val="BodyText"/>
+      </w:pPr>
+      <w:r>
+        <w:t xml:space="preserve">We will actively communicate project progress and results to the ETH community and beyond using several media types and fora (see Section 4.2 Project communication). The project material is published as Open Educational Material with permissive licences and in an adaptable and reusable format (see Section 4.2 Project Communication &amp; Section 5.2 Accessibility and e-Accessibility).</w:t>
+      </w:r>
+    </w:p>
+    <w:p>
+      <w:pPr>
+        <w:pStyle w:val="BodyText"/>
+      </w:pPr>
+      <w:r>
+        <w:t xml:space="preserve">This project will last 18 months, and we aim to apply for another Innovedum focal point project on March 1st 2025, which will ensure the mid-term continuation of the project for another 18 months from July 2025 to December 2025. The objectives of this second round of funding will primarily focus on rolling out developed modules with identified partners at ETH (e.g., the Computational Competencies initiative, Data Stewardship Network).</w:t>
+      </w:r>
+    </w:p>
+    <w:p>
+      <w:pPr>
+        <w:pStyle w:val="BodyText"/>
+      </w:pPr>
+      <w:r>
+        <w:t xml:space="preserve">Beyond these three years, the utilisation of project results and long-term maintenance will be ensured by the fact that the project lead, Lars Schöbitz, holds a permanent contract at the Global Health Engineering research group at D-MAVT. He is not a researcher but holds the position of an administrative technical assistant (Open Science Specialist &amp; Data Steward). The research group is committed to the long-term continuation and scale-up of courses related to this project.</w:t>
+      </w:r>
+    </w:p>
+    <w:bookmarkEnd w:id="63"/>
+    <w:bookmarkStart w:id="64" w:name="X7c419f14089e28d1f2c7f790a0c4ad4c314c474"/>
+    <w:p>
+      <w:pPr>
+        <w:pStyle w:val="Heading2"/>
+      </w:pPr>
+      <w:r>
+        <w:t xml:space="preserve">4.2. Project communication: How do you plan to publicise and document the progress of the project? What form will the final report for the Innovedum project database take? How will you disseminate project results? (308/300 words). Info: Interested ETH members should be able to gain insight into the project and the results. How do you ensure this?</w:t>
+      </w:r>
+    </w:p>
+    <w:p>
+      <w:pPr>
+        <w:pStyle w:val="FirstParagraph"/>
+      </w:pPr>
+      <w:r>
+        <w:t xml:space="preserve">This proposal, progress updates and project outputs will be published on GitHub with open and permissive licences as they are developed.</w:t>
+      </w:r>
+    </w:p>
+    <w:p>
+      <w:pPr>
+        <w:pStyle w:val="BodyText"/>
+      </w:pPr>
+      <w:r>
+        <w:t xml:space="preserve">Each course we teach has a public website with access to all course materials. In addition, we will develop a project-dedicated website to highlight unique aspects of the project, and will share a final report in an accessible and interactive format. We will also share this report in the Innovedum public project database.</w:t>
+      </w:r>
+    </w:p>
+    <w:p>
+      <w:pPr>
+        <w:pStyle w:val="BodyText"/>
+      </w:pPr>
+      <w:r>
+        <w:t xml:space="preserve">The project team is part of several networks and committees related to open science and data stewardship. We will use these established networks to take the opportunity to present the project at a minimum of two hosted events (ETH Library Data Stewardship Network, Swiss Reproducibility Network Working Groups).</w:t>
+      </w:r>
+    </w:p>
+    <w:p>
+      <w:pPr>
+        <w:pStyle w:val="BodyText"/>
+      </w:pPr>
+      <w:r>
+        <w:t xml:space="preserve">We will share our first experiences at and contribute to the Innovation Learning &amp; Teaching Fair 2024.</w:t>
+      </w:r>
+      <w:r>
+        <w:t xml:space="preserve"> </w:t>
+      </w:r>
+      <w:r>
+        <w:t xml:space="preserve">“</w:t>
+      </w:r>
+      <w:r>
+        <w:t xml:space="preserve">Refresh Teaching</w:t>
+      </w:r>
+      <w:r>
+        <w:t xml:space="preserve">”</w:t>
+      </w:r>
+      <w:r>
+        <w:t xml:space="preserve"> </w:t>
+      </w:r>
+      <w:r>
+        <w:t xml:space="preserve">is another platform and event for which we will prepare material to reach an even broader community.</w:t>
+      </w:r>
+    </w:p>
+    <w:p>
+      <w:pPr>
+        <w:pStyle w:val="BodyText"/>
+      </w:pPr>
+      <w:r>
+        <w:t xml:space="preserve">As part of our openwashdata project that is supported by the Open Research Data Program of the ETH Board, we send a monthly newsletter to 110 (5% growth/week) people who are interested in applying open data practices in the greater water, sanitation, and hygiene (WASH) sector. Still, we will also highlight this project as it aligns with our overall mission to empower learners of all levels to engage with open data practices. This work will undoubtedly resonate with many members of the community.</w:t>
+      </w:r>
+    </w:p>
+    <w:p>
+      <w:pPr>
+        <w:pStyle w:val="BodyText"/>
+      </w:pPr>
+      <w:r>
+        <w:t xml:space="preserve">We maintain an active LinkedIn account where we frequently highlight the work of our students and our teaching; we will dedicate a series of posts to this project, associated courses, and the links to the Innovedum programme.</w:t>
+      </w:r>
+    </w:p>
+    <w:p>
+      <w:pPr>
+        <w:pStyle w:val="BodyText"/>
+      </w:pPr>
+      <w:r>
+        <w:t xml:space="preserve">Recently, we started to host a blog on our GHE website with monthly posts. We will dedicate several blog posts to this work, especially after course completion, when we have quantitative data and personal testimonials to report.</w:t>
+      </w:r>
+    </w:p>
+    <w:bookmarkEnd w:id="64"/>
+    <w:bookmarkEnd w:id="65"/>
+    <w:bookmarkStart w:id="68" w:name="data-gathering-and-administration"/>
+    <w:p>
+      <w:pPr>
+        <w:pStyle w:val="Heading1"/>
+      </w:pPr>
+      <w:r>
         <w:t xml:space="preserve">5. Data gathering and administration</w:t>
       </w:r>
     </w:p>
-    <w:bookmarkStart w:id="59" w:name="Xa51c754e4ffbe058cd316f123a19968c85f4d40"/>
+    <w:bookmarkStart w:id="66" w:name="Xa51c754e4ffbe058cd316f123a19968c85f4d40"/>
     <w:p>
       <w:pPr>
         <w:pStyle w:val="Heading2"/>
@@ -1738,8 +2117,8 @@
         <w:t xml:space="preserve">No</w:t>
       </w:r>
     </w:p>
-    <w:bookmarkEnd w:id="59"/>
-    <w:bookmarkStart w:id="60" w:name="X18127cd0cd8e9950f7d98238e5cef6c3dc0b1fd"/>
+    <w:bookmarkEnd w:id="66"/>
+    <w:bookmarkStart w:id="67" w:name="X18127cd0cd8e9950f7d98238e5cef6c3dc0b1fd"/>
     <w:p>
       <w:pPr>
         <w:pStyle w:val="Heading2"/>
@@ -1764,9 +2143,9 @@
         <w:t xml:space="preserve">We will address all essential e-Accessibility features in our learning materials. (1) Flexible Output: our course website and hosted material will be available in HTML file format, allowing for the customization of materials in a variety of ways, responsive design, and custom styles. (2) Flexible input: ensured by our course website, all content will be reachable using the computer mouse and keyboard. (3) Information &amp; Semantics: Our website will not contain scripted interactive components but will be provided in native HTML and hosted as a static website, ensuring the correct interpretation of content by screen readers. (4) Images and Multimedia: Every used image, prepared diagram, or visualisation will be prepared using the alternative text attribute in HTML. We will use decision-making support, such as the Alt-text-Decision-Tree of the Web Accessibility Initiative (WAI), to assess whether the provided text is meaningful and purposeful. We will contact experts at ETH (Anton Bolfing) to check the correctness of alternative texts. (5) Colours and Contrast: We will use colorblind-friendly colour palettes in our design and tools to ensure high contrast (e.g. colourcontrast.cc).</w:t>
       </w:r>
     </w:p>
-    <w:bookmarkEnd w:id="60"/>
-    <w:bookmarkEnd w:id="61"/>
-    <w:bookmarkStart w:id="66" w:name="funding"/>
+    <w:bookmarkEnd w:id="67"/>
+    <w:bookmarkEnd w:id="68"/>
+    <w:bookmarkStart w:id="73" w:name="funding"/>
     <w:p>
       <w:pPr>
         <w:pStyle w:val="Heading1"/>
@@ -1775,7 +2154,7 @@
         <w:t xml:space="preserve">6. Funding</w:t>
       </w:r>
     </w:p>
-    <w:bookmarkStart w:id="62" w:name="personnel-funds"/>
+    <w:bookmarkStart w:id="69" w:name="personnel-funds"/>
     <w:p>
       <w:pPr>
         <w:pStyle w:val="Heading2"/>
@@ -1784,8 +2163,8 @@
         <w:t xml:space="preserve">6.1 Personnel funds</w:t>
       </w:r>
     </w:p>
-    <w:bookmarkEnd w:id="62"/>
-    <w:bookmarkStart w:id="63" w:name="consumables"/>
+    <w:bookmarkEnd w:id="69"/>
+    <w:bookmarkStart w:id="70" w:name="consumables"/>
     <w:p>
       <w:pPr>
         <w:pStyle w:val="Heading2"/>
@@ -1794,8 +2173,8 @@
         <w:t xml:space="preserve">6.2 Consumables</w:t>
       </w:r>
     </w:p>
-    <w:bookmarkEnd w:id="63"/>
-    <w:bookmarkStart w:id="64" w:name="innovedum-funds-per-student-kfr"/>
+    <w:bookmarkEnd w:id="70"/>
+    <w:bookmarkStart w:id="71" w:name="innovedum-funds-per-student-kfr"/>
     <w:p>
       <w:pPr>
         <w:pStyle w:val="Heading2"/>
@@ -1804,8 +2183,8 @@
         <w:t xml:space="preserve">6.3. Innovedum funds per student (kFr)</w:t>
       </w:r>
     </w:p>
-    <w:bookmarkEnd w:id="64"/>
-    <w:bookmarkStart w:id="65" w:name="innovedum-funds-applied-for-kfr"/>
+    <w:bookmarkEnd w:id="71"/>
+    <w:bookmarkStart w:id="72" w:name="innovedum-funds-applied-for-kfr"/>
     <w:p>
       <w:pPr>
         <w:pStyle w:val="Heading2"/>
@@ -1827,9 +2206,9 @@
         <w:br w:type="page"/>
       </w:r>
     </w:p>
-    <w:bookmarkEnd w:id="65"/>
-    <w:bookmarkEnd w:id="66"/>
-    <w:bookmarkStart w:id="69" w:name="appendix"/>
+    <w:bookmarkEnd w:id="72"/>
+    <w:bookmarkEnd w:id="73"/>
+    <w:bookmarkStart w:id="76" w:name="appendix"/>
     <w:p>
       <w:pPr>
         <w:pStyle w:val="Heading1"/>
@@ -1838,7 +2217,7 @@
         <w:t xml:space="preserve">Appendix</w:t>
       </w:r>
     </w:p>
-    <w:bookmarkStart w:id="67" w:name="appendix-1"/>
+    <w:bookmarkStart w:id="74" w:name="appendix-1"/>
     <w:p>
       <w:pPr>
         <w:pStyle w:val="Heading2"/>
@@ -2129,8 +2508,8 @@
         <w:br w:type="page"/>
       </w:r>
     </w:p>
-    <w:bookmarkEnd w:id="67"/>
-    <w:bookmarkStart w:id="68" w:name="appendix-2"/>
+    <w:bookmarkEnd w:id="74"/>
+    <w:bookmarkStart w:id="75" w:name="appendix-2"/>
     <w:p>
       <w:pPr>
         <w:pStyle w:val="Heading2"/>
@@ -3493,9 +3872,9 @@
         <w:br w:type="page"/>
       </w:r>
     </w:p>
-    <w:bookmarkEnd w:id="68"/>
-    <w:bookmarkEnd w:id="69"/>
-    <w:bookmarkStart w:id="79" w:name="references"/>
+    <w:bookmarkEnd w:id="75"/>
+    <w:bookmarkEnd w:id="76"/>
+    <w:bookmarkStart w:id="86" w:name="references"/>
     <w:p>
       <w:pPr>
         <w:pStyle w:val="Heading1"/>
@@ -3504,8 +3883,8 @@
         <w:t xml:space="preserve">References</w:t>
       </w:r>
     </w:p>
-    <w:bookmarkStart w:id="78" w:name="refs"/>
-    <w:bookmarkStart w:id="71" w:name="ref-denny2023computing"/>
+    <w:bookmarkStart w:id="85" w:name="refs"/>
+    <w:bookmarkStart w:id="78" w:name="ref-denny2023computing"/>
     <w:p>
       <w:pPr>
         <w:pStyle w:val="Bibliography"/>
@@ -3564,7 +3943,7 @@
       <w:r>
         <w:t xml:space="preserve"> </w:t>
       </w:r>
-      <w:hyperlink r:id="rId70">
+      <w:hyperlink r:id="rId77">
         <w:r>
           <w:rPr>
             <w:rStyle w:val="Hyperlink"/>
@@ -3576,8 +3955,8 @@
         <w:t xml:space="preserve">.</w:t>
       </w:r>
     </w:p>
-    <w:bookmarkEnd w:id="71"/>
-    <w:bookmarkStart w:id="73" w:name="ref-jonsson2022cracking"/>
+    <w:bookmarkEnd w:id="78"/>
+    <w:bookmarkStart w:id="80" w:name="ref-jonsson2022cracking"/>
     <w:p>
       <w:pPr>
         <w:pStyle w:val="Bibliography"/>
@@ -3669,7 +4048,7 @@
       <w:r>
         <w:t xml:space="preserve"> </w:t>
       </w:r>
-      <w:hyperlink r:id="rId72">
+      <w:hyperlink r:id="rId79">
         <w:r>
           <w:rPr>
             <w:rStyle w:val="Hyperlink"/>
@@ -3681,8 +4060,8 @@
         <w:t xml:space="preserve">.</w:t>
       </w:r>
     </w:p>
-    <w:bookmarkEnd w:id="73"/>
-    <w:bookmarkStart w:id="75" w:name="ref-kaiss2023effectiveness"/>
+    <w:bookmarkEnd w:id="80"/>
+    <w:bookmarkStart w:id="82" w:name="ref-kaiss2023effectiveness"/>
     <w:p>
       <w:pPr>
         <w:pStyle w:val="Bibliography"/>
@@ -3757,7 +4136,7 @@
       <w:r>
         <w:t xml:space="preserve"> </w:t>
       </w:r>
-      <w:hyperlink r:id="rId74">
+      <w:hyperlink r:id="rId81">
         <w:r>
           <w:rPr>
             <w:rStyle w:val="Hyperlink"/>
@@ -3769,8 +4148,8 @@
         <w:t xml:space="preserve">.</w:t>
       </w:r>
     </w:p>
-    <w:bookmarkEnd w:id="75"/>
-    <w:bookmarkStart w:id="77" w:name="ref-mollick2023assigning"/>
+    <w:bookmarkEnd w:id="82"/>
+    <w:bookmarkStart w:id="84" w:name="ref-mollick2023assigning"/>
     <w:p>
       <w:pPr>
         <w:pStyle w:val="Bibliography"/>
@@ -3841,7 +4220,7 @@
       <w:r>
         <w:t xml:space="preserve"> </w:t>
       </w:r>
-      <w:hyperlink r:id="rId76">
+      <w:hyperlink r:id="rId83">
         <w:r>
           <w:rPr>
             <w:rStyle w:val="Hyperlink"/>
@@ -3853,9 +4232,9 @@
         <w:t xml:space="preserve">.</w:t>
       </w:r>
     </w:p>
-    <w:bookmarkEnd w:id="77"/>
-    <w:bookmarkEnd w:id="78"/>
-    <w:bookmarkEnd w:id="79"/>
+    <w:bookmarkEnd w:id="84"/>
+    <w:bookmarkEnd w:id="85"/>
+    <w:bookmarkEnd w:id="86"/>
     <w:sectPr/>
   </w:body>
 </w:document>
@@ -4187,6 +4566,18 @@
     <w:abstractNumId w:val="991"/>
   </w:num>
   <w:num w:numId="1012">
+    <w:abstractNumId w:val="991"/>
+  </w:num>
+  <w:num w:numId="1013">
+    <w:abstractNumId w:val="991"/>
+  </w:num>
+  <w:num w:numId="1014">
+    <w:abstractNumId w:val="991"/>
+  </w:num>
+  <w:num w:numId="1015">
+    <w:abstractNumId w:val="991"/>
+  </w:num>
+  <w:num w:numId="1016">
     <w:abstractNumId w:val="991"/>
   </w:num>
 </w:numbering>

</xml_diff>